<commit_message>
New translations adolescent risk survey_v1.docx (Xhosa)
</commit_message>
<xml_diff>
--- a/translations/parenttext_5day_south_africa/xh/xh_Adolescent Risk Survey_V1.docx
+++ b/translations/parenttext_5day_south_africa/xh/xh_Adolescent Risk Survey_V1.docx
@@ -13,7 +13,7 @@
         <w:pStyle w:val="P68B1DB1-Normal1"/>
       </w:pPr>
       <w:r>
-        <w:t xml:space="preserve">Appendix 10: SWIFT Survey Child Safety Risk: Adolescents </w:t>
+        <w:t xml:space="preserve">ISihlomelo se-10: UPhando lwe-SWIFT UKhuseleko lwaBantwana neMingcipheko: Abafikisayo </w:t>
       </w:r>
     </w:p>
     <w:p>
@@ -430,7 +430,7 @@
         <w:pStyle w:val="P68B1DB1-Normal2"/>
       </w:pPr>
       <w:r>
-        <w:t xml:space="preserve">Briefing and telephonic assent:</w:t>
+        <w:t xml:space="preserve">Ingxelo kunye nemvume yomnxeba:</w:t>
       </w:r>
     </w:p>
     <w:p>
@@ -448,7 +448,7 @@
         <w:pStyle w:val="P68B1DB1-Normal3"/>
       </w:pPr>
       <w:r>
-        <w:t xml:space="preserve">Hi there _____, I’m _________. Your X(relationship/name) gave us your number and permission to speak to you but even though they have given permission, I want to make sure </w:t>
+        <w:t xml:space="preserve">Molo apho _____, Ndingu _________. Your X(relationship/name) gave us your number and permission to speak to you but even though they have given permission, I want to make sure </w:t>
       </w:r>
       <w:r>
         <w:rPr>

</xml_diff>